<commit_message>
add git hub link
</commit_message>
<xml_diff>
--- a/DBI202x_ASM2.docx
+++ b/DBI202x_ASM2.docx
@@ -62,6 +62,31 @@
       </w:r>
     </w:p>
     <w:p/>
+    <w:p>
+      <w:r>
+        <w:t xml:space="preserve">File source-code: </w:t>
+      </w:r>
+      <w:hyperlink r:id="rId5" w:history="1">
+        <w:r>
+          <w:rPr>
+            <w:rStyle w:val="Hyperlink"/>
+          </w:rPr>
+          <w:t>https://github.com/minhho89/</w:t>
+        </w:r>
+        <w:r>
+          <w:rPr>
+            <w:rStyle w:val="Hyperlink"/>
+          </w:rPr>
+          <w:t>d</w:t>
+        </w:r>
+        <w:r>
+          <w:rPr>
+            <w:rStyle w:val="Hyperlink"/>
+          </w:rPr>
+          <w:t>atabase_asm2.git</w:t>
+        </w:r>
+      </w:hyperlink>
+    </w:p>
     <w:p>
       <w:pPr>
         <w:pStyle w:val="ListParagraph"/>
@@ -230,7 +255,7 @@
                     <pic:cNvPicPr/>
                   </pic:nvPicPr>
                   <pic:blipFill>
-                    <a:blip r:embed="rId5">
+                    <a:blip r:embed="rId6">
                       <a:extLst>
                         <a:ext uri="{28A0092B-C50C-407E-A947-70E740481C1C}">
                           <a14:useLocalDpi xmlns:a14="http://schemas.microsoft.com/office/drawing/2010/main" val="0"/>
@@ -563,6 +588,7 @@
       </w:pPr>
       <w:proofErr w:type="spellStart"/>
       <w:r>
+        <w:lastRenderedPageBreak/>
         <w:t>Tạo</w:t>
       </w:r>
       <w:proofErr w:type="spellEnd"/>
@@ -593,7 +619,6 @@
       </w:pPr>
       <w:proofErr w:type="spellStart"/>
       <w:r>
-        <w:lastRenderedPageBreak/>
         <w:t>Tạo</w:t>
       </w:r>
       <w:proofErr w:type="spellEnd"/>
@@ -1233,9 +1258,11 @@
       <w:r>
         <w:t>“</w:t>
       </w:r>
+      <w:proofErr w:type="spellStart"/>
       <w:r>
         <w:t>publishDate</w:t>
       </w:r>
+      <w:proofErr w:type="spellEnd"/>
       <w:r>
         <w:t>”</w:t>
       </w:r>
@@ -3676,6 +3703,7 @@
       </w:pPr>
       <w:proofErr w:type="spellStart"/>
       <w:r>
+        <w:lastRenderedPageBreak/>
         <w:t>Tạo</w:t>
       </w:r>
       <w:proofErr w:type="spellEnd"/>
@@ -6656,6 +6684,41 @@
       </w:tblBorders>
     </w:tblPr>
   </w:style>
+  <w:style w:type="character" w:styleId="Hyperlink">
+    <w:name w:val="Hyperlink"/>
+    <w:basedOn w:val="DefaultParagraphFont"/>
+    <w:uiPriority w:val="99"/>
+    <w:unhideWhenUsed/>
+    <w:rsid w:val="000E6128"/>
+    <w:rPr>
+      <w:color w:val="0563C1" w:themeColor="hyperlink"/>
+      <w:u w:val="single"/>
+    </w:rPr>
+  </w:style>
+  <w:style w:type="character" w:styleId="UnresolvedMention">
+    <w:name w:val="Unresolved Mention"/>
+    <w:basedOn w:val="DefaultParagraphFont"/>
+    <w:uiPriority w:val="99"/>
+    <w:semiHidden/>
+    <w:unhideWhenUsed/>
+    <w:rsid w:val="000E6128"/>
+    <w:rPr>
+      <w:color w:val="605E5C"/>
+      <w:shd w:val="clear" w:color="auto" w:fill="E1DFDD"/>
+    </w:rPr>
+  </w:style>
+  <w:style w:type="character" w:styleId="FollowedHyperlink">
+    <w:name w:val="FollowedHyperlink"/>
+    <w:basedOn w:val="DefaultParagraphFont"/>
+    <w:uiPriority w:val="99"/>
+    <w:semiHidden/>
+    <w:unhideWhenUsed/>
+    <w:rsid w:val="000E6128"/>
+    <w:rPr>
+      <w:color w:val="954F72" w:themeColor="followedHyperlink"/>
+      <w:u w:val="single"/>
+    </w:rPr>
+  </w:style>
 </w:styles>
 </file>
 

</xml_diff>